<commit_message>
Refactor and expand silence analysis in ISSP notebook
Rewrote the introduction and streamlined imports, focusing on the analysis of silence (refusal, can't choose, or missing) in ISSP Family and Gender Roles surveys. Added helper functions for robust silence detection, grouped questions by thematic categories, and computed/compared silence rates across categories. Enhanced data inspection, provided summary statistics, and clarified the right-skewed distribution of silence rates.
</commit_message>
<xml_diff>
--- a/project/טיוטה.docx
+++ b/project/טיוטה.docx
@@ -1904,7 +1904,7 @@
           <w:rFonts w:hint="cs"/>
           <w:rtl/>
         </w:rPr>
-        <w:t>): האם ענה על שאלות 173-174 (הכנסה).</w:t>
+        <w:t>): האם ענה על שאלות (הכנסה).</w:t>
       </w:r>
       <w:r>
         <w:rPr>
@@ -2042,11 +2042,6 @@
       </w:r>
     </w:p>
     <w:p>
-      <w:pPr>
-        <w:rPr>
-          <w:rtl/>
-        </w:rPr>
-      </w:pPr>
       <w:r>
         <w:rPr>
           <w:rtl/>
@@ -2056,55 +2051,86 @@
     </w:p>
     <w:p>
       <w:pPr>
-        <w:pStyle w:val="Heading2"/>
-        <w:rPr>
-          <w:rtl/>
-        </w:rPr>
-      </w:pPr>
-      <w:r>
-        <w:rPr>
-          <w:rtl/>
-        </w:rPr>
-        <w:t>"ספירלת השתיקה הפוליטית": האם הפכנו לחשדנים יותר?</w:t>
+        <w:bidi w:val="0"/>
+        <w:rPr>
+          <w:lang w:val="en-US"/>
+        </w:rPr>
+      </w:pPr>
+    </w:p>
+    <w:p/>
+    <w:p>
+      <w:pPr>
+        <w:rPr>
+          <w:rFonts w:hint="cs"/>
+          <w:rtl/>
+        </w:rPr>
+      </w:pPr>
+      <w:r>
+        <w:rPr>
+          <w:rFonts w:hint="cs"/>
+          <w:rtl/>
+        </w:rPr>
+        <w:t>שאלות מעניינות</w:t>
       </w:r>
     </w:p>
     <w:p>
       <w:pPr>
-        <w:pStyle w:val="Subtitle"/>
-        <w:rPr>
-          <w:rtl/>
-        </w:rPr>
-      </w:pPr>
-      <w:r>
-        <w:rPr>
-          <w:rtl/>
-        </w:rPr>
-        <w:t xml:space="preserve">כלים: רגרסיה לוגיסטית - </w:t>
-      </w:r>
-      <w:r>
-        <w:t>Logistic Regression</w:t>
-      </w:r>
-      <w:r>
-        <w:rPr>
-          <w:rtl/>
-        </w:rPr>
-        <w:t xml:space="preserve">, מדדי הערכה - </w:t>
-      </w:r>
-      <w:r>
-        <w:t>Evaluation Metrics</w:t>
+        <w:rPr>
+          <w:rFonts w:hint="cs"/>
+        </w:rPr>
+      </w:pPr>
+      <w:r>
+        <w:t>If you were to consider your life in general, how happy or unhappy would you say you are</w:t>
+      </w:r>
+      <w:r>
+        <w:t xml:space="preserve">, </w:t>
+      </w:r>
+      <w:r>
+        <w:t>on the whole</w:t>
+      </w:r>
+      <w:r>
+        <w:rPr>
+          <w:rtl/>
+        </w:rPr>
+        <w:t>?</w:t>
       </w:r>
     </w:p>
     <w:p>
-      <w:pPr>
-        <w:rPr>
-          <w:rtl/>
-        </w:rPr>
-      </w:pPr>
-      <w:r>
-        <w:rPr>
-          <w:rtl/>
-        </w:rPr>
-        <w:t>בשנת 2022 (שנת בחירות סוערת), הקיטוב בישראל היה בשיאו. ב-2002 (אינתיפאדה) היה קונצנזוס ביטחוני. ההשערה היא שכיום אנשים מפחדים להיות מתויגים פוליטית ולכן מסרבים לענות.</w:t>
+      <w:r>
+        <w:t>2022</w:t>
+      </w:r>
+      <w:r>
+        <w:rPr>
+          <w:rFonts w:hint="cs"/>
+          <w:rtl/>
+        </w:rPr>
+        <w:t xml:space="preserve"> &gt; שאלה 26</w:t>
+      </w:r>
+      <w:r>
+        <w:rPr>
+          <w:rtl/>
+        </w:rPr>
+        <w:br/>
+      </w:r>
+      <w:r>
+        <w:rPr>
+          <w:rFonts w:hint="cs"/>
+          <w:rtl/>
+        </w:rPr>
+        <w:t>2012 &gt; שאלה 24</w:t>
+      </w:r>
+      <w:r>
+        <w:rPr>
+          <w:rtl/>
+        </w:rPr>
+        <w:br/>
+      </w:r>
+      <w:r>
+        <w:rPr>
+          <w:rFonts w:hint="cs"/>
+          <w:rtl/>
+        </w:rPr>
+        <w:t>2002 &gt; שאלה 17</w:t>
       </w:r>
     </w:p>
     <w:p>
@@ -2114,10 +2140,147 @@
         </w:rPr>
       </w:pPr>
       <w:r>
-        <w:rPr>
-          <w:rFonts w:hint="cs"/>
-          <w:rtl/>
-        </w:rPr>
+        <w:t>intending to get married</w:t>
+      </w:r>
+      <w:r>
+        <w:rPr>
+          <w:rFonts w:hint="cs"/>
+          <w:rtl/>
+        </w:rPr>
+        <w:t xml:space="preserve"> </w:t>
+      </w:r>
+      <w:r>
+        <w:t>live together without</w:t>
+      </w:r>
+      <w:r>
+        <w:rPr>
+          <w:rFonts w:hint="cs"/>
+          <w:rtl/>
+        </w:rPr>
+        <w:t xml:space="preserve"> </w:t>
+      </w:r>
+      <w:r>
+        <w:t>It is all right for a couple to</w:t>
+      </w:r>
+    </w:p>
+    <w:p>
+      <w:pPr>
+        <w:rPr>
+          <w:rtl/>
+        </w:rPr>
+      </w:pPr>
+      <w:r>
+        <w:rPr>
+          <w:rFonts w:hint="cs"/>
+          <w:rtl/>
+        </w:rPr>
+        <w:t>2022 &gt; שאלה 4</w:t>
+      </w:r>
+      <w:r>
+        <w:t>d</w:t>
+      </w:r>
+      <w:r>
+        <w:br/>
+      </w:r>
+      <w:r>
+        <w:rPr>
+          <w:rFonts w:hint="cs"/>
+          <w:rtl/>
+          <w:lang w:val="en-US"/>
+        </w:rPr>
+        <w:t>2012 &gt; שאלה 4</w:t>
+      </w:r>
+      <w:r>
+        <w:t>c</w:t>
+      </w:r>
+      <w:r>
+        <w:br/>
+        <w:t>2002</w:t>
+      </w:r>
+      <w:r>
+        <w:rPr>
+          <w:rFonts w:hint="cs"/>
+          <w:rtl/>
+          <w:lang w:val="en-US"/>
+        </w:rPr>
+        <w:t xml:space="preserve"> &gt; שאלה </w:t>
+      </w:r>
+      <w:r>
+        <w:t>4e</w:t>
+      </w:r>
+    </w:p>
+    <w:p>
+      <w:pPr>
+        <w:rPr>
+          <w:lang w:val="en-US"/>
+        </w:rPr>
+      </w:pPr>
+    </w:p>
+    <w:p>
+      <w:pPr>
+        <w:pStyle w:val="Heading2"/>
+        <w:rPr>
+          <w:rtl/>
+        </w:rPr>
+      </w:pPr>
+      <w:r>
+        <w:rPr>
+          <w:rtl/>
+        </w:rPr>
+        <w:t>"ספירלת השתיקה הפוליטית": האם הפכנו לחשדנים יותר?</w:t>
+      </w:r>
+    </w:p>
+    <w:p>
+      <w:pPr>
+        <w:pStyle w:val="Subtitle"/>
+        <w:rPr>
+          <w:rtl/>
+        </w:rPr>
+      </w:pPr>
+      <w:r>
+        <w:rPr>
+          <w:rtl/>
+        </w:rPr>
+        <w:t xml:space="preserve">כלים: רגרסיה לוגיסטית - </w:t>
+      </w:r>
+      <w:r>
+        <w:t>Logistic Regression</w:t>
+      </w:r>
+      <w:r>
+        <w:rPr>
+          <w:rtl/>
+        </w:rPr>
+        <w:t xml:space="preserve">, מדדי הערכה - </w:t>
+      </w:r>
+      <w:r>
+        <w:t>Evaluation Metrics</w:t>
+      </w:r>
+    </w:p>
+    <w:p>
+      <w:pPr>
+        <w:rPr>
+          <w:rtl/>
+        </w:rPr>
+      </w:pPr>
+      <w:r>
+        <w:rPr>
+          <w:rtl/>
+        </w:rPr>
+        <w:t>בשנת 2022 (שנת בחירות סוערת), הקיטוב בישראל היה בשיאו. ב-2002 (אינתיפאדה) היה קונצנזוס ביטחוני. ההשערה היא שכיום אנשים מפחדים להיות מתויגים פוליטית ולכן מסרבים לענות.</w:t>
+      </w:r>
+    </w:p>
+    <w:p>
+      <w:pPr>
+        <w:rPr>
+          <w:rtl/>
+        </w:rPr>
+      </w:pPr>
+      <w:r>
+        <w:rPr>
+          <w:rFonts w:hint="cs"/>
+          <w:rtl/>
+        </w:rPr>
+        <w:lastRenderedPageBreak/>
         <w:t>נבנה</w:t>
       </w:r>
       <w:r>

</xml_diff>